<commit_message>
Update 2021-2022 - João Dias - Relatório Provisório 1.docx
</commit_message>
<xml_diff>
--- a/files/Burocracia/Ano 3 - 2021_2022/Relatórios/2021-2022 - João Dias - Relatório Provisório 1.docx
+++ b/files/Burocracia/Ano 3 - 2021_2022/Relatórios/2021-2022 - João Dias - Relatório Provisório 1.docx
@@ -1,6 +1,6 @@
 
 <file path=word/document.xml><?xml version="1.0" encoding="utf-8"?>
-<w:document xmlns:wpc="http://schemas.microsoft.com/office/word/2010/wordprocessingCanvas" xmlns:cx="http://schemas.microsoft.com/office/drawing/2014/chartex" xmlns:cx1="http://schemas.microsoft.com/office/drawing/2015/9/8/chartex" xmlns:cx2="http://schemas.microsoft.com/office/drawing/2015/10/21/chartex" xmlns:cx3="http://schemas.microsoft.com/office/drawing/2016/5/9/chartex" xmlns:cx4="http://schemas.microsoft.com/office/drawing/2016/5/10/chartex" xmlns:cx5="http://schemas.microsoft.com/office/drawing/2016/5/11/chartex" xmlns:cx6="http://schemas.microsoft.com/office/drawing/2016/5/12/chartex" xmlns:cx7="http://schemas.microsoft.com/office/drawing/2016/5/13/chartex" xmlns:cx8="http://schemas.microsoft.com/office/drawing/2016/5/14/chartex" xmlns:mc="http://schemas.openxmlformats.org/markup-compatibility/2006" xmlns:aink="http://schemas.microsoft.com/office/drawing/2016/ink" xmlns:am3d="http://schemas.microsoft.com/office/drawing/2017/model3d" xmlns:o="urn:schemas-microsoft-com:office:office" xmlns:oel="http://schemas.microsoft.com/office/2019/extlst" xmlns:r="http://schemas.openxmlformats.org/officeDocument/2006/relationships" xmlns:m="http://schemas.openxmlformats.org/officeDocument/2006/math" xmlns:v="urn:schemas-microsoft-com:vml" xmlns:wp14="http://schemas.microsoft.com/office/word/2010/wordprocessingDrawing" xmlns:wp="http://schemas.openxmlformats.org/drawingml/2006/wordprocessingDrawing" xmlns:w10="urn:schemas-microsoft-com:office:word" xmlns:w="http://schemas.openxmlformats.org/wordprocessingml/2006/main" xmlns:w14="http://schemas.microsoft.com/office/word/2010/wordml" xmlns:w15="http://schemas.microsoft.com/office/word/2012/wordml" xmlns:w16cex="http://schemas.microsoft.com/office/word/2018/wordml/cex" xmlns:w16cid="http://schemas.microsoft.com/office/word/2016/wordml/cid" xmlns:w16="http://schemas.microsoft.com/office/word/2018/wordml" xmlns:w16sdtdh="http://schemas.microsoft.com/office/word/2020/wordml/sdtdatahash" xmlns:w16se="http://schemas.microsoft.com/office/word/2015/wordml/symex" xmlns:wpg="http://schemas.microsoft.com/office/word/2010/wordprocessingGroup" xmlns:wpi="http://schemas.microsoft.com/office/word/2010/wordprocessingInk" xmlns:wne="http://schemas.microsoft.com/office/word/2006/wordml" xmlns:wps="http://schemas.microsoft.com/office/word/2010/wordprocessingShape" mc:Ignorable="w14 w15 w16se w16cid w16 w16cex w16sdtdh wp14">
+<w:document xmlns:wpc="http://schemas.microsoft.com/office/word/2010/wordprocessingCanvas" xmlns:cx="http://schemas.microsoft.com/office/drawing/2014/chartex" xmlns:cx1="http://schemas.microsoft.com/office/drawing/2015/9/8/chartex" xmlns:cx2="http://schemas.microsoft.com/office/drawing/2015/10/21/chartex" xmlns:cx3="http://schemas.microsoft.com/office/drawing/2016/5/9/chartex" xmlns:cx4="http://schemas.microsoft.com/office/drawing/2016/5/10/chartex" xmlns:cx5="http://schemas.microsoft.com/office/drawing/2016/5/11/chartex" xmlns:cx6="http://schemas.microsoft.com/office/drawing/2016/5/12/chartex" xmlns:cx7="http://schemas.microsoft.com/office/drawing/2016/5/13/chartex" xmlns:cx8="http://schemas.microsoft.com/office/drawing/2016/5/14/chartex" xmlns:mc="http://schemas.openxmlformats.org/markup-compatibility/2006" xmlns:aink="http://schemas.microsoft.com/office/drawing/2016/ink" xmlns:am3d="http://schemas.microsoft.com/office/drawing/2017/model3d" xmlns:o="urn:schemas-microsoft-com:office:office" xmlns:oel="http://schemas.microsoft.com/office/2019/extlst" xmlns:r="http://schemas.openxmlformats.org/officeDocument/2006/relationships" xmlns:m="http://schemas.openxmlformats.org/officeDocument/2006/math" xmlns:v="urn:schemas-microsoft-com:vml" xmlns:wp14="http://schemas.microsoft.com/office/word/2010/wordprocessingDrawing" xmlns:wp="http://schemas.openxmlformats.org/drawingml/2006/wordprocessingDrawing" xmlns:w10="urn:schemas-microsoft-com:office:word" xmlns:w="http://schemas.openxmlformats.org/wordprocessingml/2006/main" xmlns:w14="http://schemas.microsoft.com/office/word/2010/wordml" xmlns:w15="http://schemas.microsoft.com/office/word/2012/wordml" xmlns:w16cex="http://schemas.microsoft.com/office/word/2018/wordml/cex" xmlns:w16cid="http://schemas.microsoft.com/office/word/2016/wordml/cid" xmlns:w16="http://schemas.microsoft.com/office/word/2018/wordml" xmlns:w16du="http://schemas.microsoft.com/office/word/2023/wordml/word16du" xmlns:w16sdtdh="http://schemas.microsoft.com/office/word/2020/wordml/sdtdatahash" xmlns:w16se="http://schemas.microsoft.com/office/word/2015/wordml/symex" xmlns:wpg="http://schemas.microsoft.com/office/word/2010/wordprocessingGroup" xmlns:wpi="http://schemas.microsoft.com/office/word/2010/wordprocessingInk" xmlns:wne="http://schemas.microsoft.com/office/word/2006/wordml" xmlns:wps="http://schemas.microsoft.com/office/word/2010/wordprocessingShape" mc:Ignorable="w14 w15 w16se w16cid w16 w16cex w16sdtdh w16du wp14">
   <w:body>
     <w:p>
       <w:r>
@@ -12,7 +12,7 @@
         <mc:AlternateContent>
           <mc:Choice Requires="wps">
             <w:drawing>
-              <wp:inline distT="0" distB="0" distL="0" distR="0" wp14:anchorId="1219630A" wp14:editId="72F9344C">
+              <wp:inline distT="0" distB="0" distL="0" distR="0" wp14:anchorId="1219630A" wp14:editId="7B327E5A">
                 <wp:extent cx="5266944" cy="6629400"/>
                 <wp:effectExtent l="0" t="0" r="10160" b="19050"/>
                 <wp:docPr id="2" name="Caixa de texto 2"/>
@@ -29,9 +29,7 @@
                         <a:prstGeom prst="rect">
                           <a:avLst/>
                         </a:prstGeom>
-                        <a:solidFill>
-                          <a:schemeClr val="lt1"/>
-                        </a:solidFill>
+                        <a:noFill/>
                         <a:ln w="6350">
                           <a:solidFill>
                             <a:prstClr val="black"/>
@@ -291,7 +289,7 @@
                 <v:stroke joinstyle="miter"/>
                 <v:path gradientshapeok="t" o:connecttype="rect"/>
               </v:shapetype>
-              <v:shape id="Caixa de texto 2" o:spid="_x0000_s1026" type="#_x0000_t202" style="width:414.7pt;height:522pt;visibility:visible;mso-wrap-style:square;mso-left-percent:-10001;mso-top-percent:-10001;mso-position-horizontal:absolute;mso-position-horizontal-relative:char;mso-position-vertical:absolute;mso-position-vertical-relative:line;mso-left-percent:-10001;mso-top-percent:-10001;v-text-anchor:top" o:gfxdata="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" fillcolor="white [3201]" strokeweight=".5pt">
+              <v:shape id="Caixa de texto 2" o:spid="_x0000_s1026" type="#_x0000_t202" style="width:414.7pt;height:522pt;visibility:visible;mso-wrap-style:square;mso-left-percent:-10001;mso-top-percent:-10001;mso-position-horizontal:absolute;mso-position-horizontal-relative:char;mso-position-vertical:absolute;mso-position-vertical-relative:line;mso-left-percent:-10001;mso-top-percent:-10001;v-text-anchor:top" o:gfxdata="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" filled="f" strokeweight=".5pt">
                 <v:textbox>
                   <w:txbxContent>
                     <w:p>
@@ -571,6 +569,9 @@
       <w:r>
         <w:t>Melhorias no aplicativo Android levando em consideração o design, a funcionalidade e a interação com o usuário</w:t>
       </w:r>
+      <w:r>
+        <w:t>;</w:t>
+      </w:r>
     </w:p>
     <w:p>
       <w:pPr>
@@ -595,7 +596,10 @@
         <w:t>Wi-Fi</w:t>
       </w:r>
       <w:r>
-        <w:t xml:space="preserve"> no protótipo. Pesquisar sobre o uso do Módulo PCA9685 I2C, que permite o uso da comunicação serial I2C, para servomotores como alternativa ao módulo Sensor Shield. Documentação do estudo.</w:t>
+        <w:t xml:space="preserve"> no protótipo. Pesquisar sobre o uso do Módulo PCA9685 I2C, que permite o uso da comunicação serial I2C, para servomotores como alternativa ao módulo Sensor Shield. Documentação do estudo</w:t>
+      </w:r>
+      <w:r>
+        <w:t>;</w:t>
       </w:r>
     </w:p>
     <w:p>
@@ -609,7 +613,10 @@
         <w15:collapsed/>
       </w:pPr>
       <w:r>
-        <w:t>Melhorias no código Arduino que realiza a movimentação do braço, visando uma movimentação mais suave e segura. Documentação.</w:t>
+        <w:t>Melhorias no código Arduino que realiza a movimentação do braço, visando uma movimentação mais suave e segura. Documentação</w:t>
+      </w:r>
+      <w:r>
+        <w:t>;</w:t>
       </w:r>
     </w:p>
     <w:p>
@@ -623,7 +630,10 @@
         <w15:collapsed/>
       </w:pPr>
       <w:r>
-        <w:t>Realização de testes de avaliação e desempenho da interface de controle e do braço robótico.</w:t>
+        <w:t>Realização de testes de avaliação e desempenho da interface de controle e do braço robótico</w:t>
+      </w:r>
+      <w:r>
+        <w:t>;</w:t>
       </w:r>
     </w:p>
     <w:p>
@@ -685,7 +695,6 @@
           <w:id w:val="12351687"/>
           <w:citation/>
         </w:sdtPr>
-        <w:sdtEndPr/>
         <w:sdtContent>
           <w:r>
             <w:fldChar w:fldCharType="begin"/>
@@ -803,6 +812,7 @@
         <w:ind w:firstLine="360"/>
       </w:pPr>
       <w:r>
+        <w:lastRenderedPageBreak/>
         <w:t xml:space="preserve">Por fim, no </w:t>
       </w:r>
       <w:r>
@@ -863,7 +873,6 @@
           <w:id w:val="-1244871811"/>
           <w:citation/>
         </w:sdtPr>
-        <w:sdtEndPr/>
         <w:sdtContent>
           <w:r>
             <w:fldChar w:fldCharType="begin"/>
@@ -918,7 +927,6 @@
           <w:id w:val="-154071718"/>
           <w:citation/>
         </w:sdtPr>
-        <w:sdtEndPr/>
         <w:sdtContent>
           <w:r>
             <w:fldChar w:fldCharType="begin"/>
@@ -1011,6 +1019,7 @@
         <w:pStyle w:val="Ttulo1"/>
       </w:pPr>
       <w:r>
+        <w:lastRenderedPageBreak/>
         <w:t>Metodologia</w:t>
       </w:r>
     </w:p>
@@ -1071,7 +1080,6 @@
           <w:id w:val="503717202"/>
           <w:citation/>
         </w:sdtPr>
-        <w:sdtEndPr/>
         <w:sdtContent>
           <w:r>
             <w:fldChar w:fldCharType="begin"/>
@@ -1189,7 +1197,6 @@
           <w:id w:val="-659925979"/>
           <w:citation/>
         </w:sdtPr>
-        <w:sdtEndPr/>
         <w:sdtContent>
           <w:r>
             <w:fldChar w:fldCharType="begin"/>
@@ -1472,14 +1479,27 @@
       <w:r>
         <w:t xml:space="preserve">Figura </w:t>
       </w:r>
-      <w:fldSimple w:instr=" SEQ Figura \* ARABIC ">
-        <w:r>
-          <w:rPr>
-            <w:noProof/>
-          </w:rPr>
-          <w:t>1</w:t>
-        </w:r>
-      </w:fldSimple>
+      <w:r>
+        <w:fldChar w:fldCharType="begin"/>
+      </w:r>
+      <w:r>
+        <w:instrText xml:space="preserve"> SEQ Figura \* ARABIC </w:instrText>
+      </w:r>
+      <w:r>
+        <w:fldChar w:fldCharType="separate"/>
+      </w:r>
+      <w:r>
+        <w:rPr>
+          <w:noProof/>
+        </w:rPr>
+        <w:t>1</w:t>
+      </w:r>
+      <w:r>
+        <w:rPr>
+          <w:noProof/>
+        </w:rPr>
+        <w:fldChar w:fldCharType="end"/>
+      </w:r>
       <w:r>
         <w:t>: Wi-Fi - Software para envio e leitura de pacotes - Fonte: o autor</w:t>
       </w:r>
@@ -1507,7 +1527,6 @@
           <w:id w:val="1404184485"/>
           <w:citation/>
         </w:sdtPr>
-        <w:sdtEndPr/>
         <w:sdtContent>
           <w:r>
             <w:fldChar w:fldCharType="begin"/>
@@ -1601,14 +1620,27 @@
       <w:r>
         <w:t xml:space="preserve">Figura </w:t>
       </w:r>
-      <w:fldSimple w:instr=" SEQ Figura \* ARABIC ">
-        <w:r>
-          <w:rPr>
-            <w:noProof/>
-          </w:rPr>
-          <w:t>2</w:t>
-        </w:r>
-      </w:fldSimple>
+      <w:r>
+        <w:fldChar w:fldCharType="begin"/>
+      </w:r>
+      <w:r>
+        <w:instrText xml:space="preserve"> SEQ Figura \* ARABIC </w:instrText>
+      </w:r>
+      <w:r>
+        <w:fldChar w:fldCharType="separate"/>
+      </w:r>
+      <w:r>
+        <w:rPr>
+          <w:noProof/>
+        </w:rPr>
+        <w:t>2</w:t>
+      </w:r>
+      <w:r>
+        <w:rPr>
+          <w:noProof/>
+        </w:rPr>
+        <w:fldChar w:fldCharType="end"/>
+      </w:r>
       <w:r>
         <w:t>: Wi-Fi - Software para análise de pacotes na rede Wi-Fi - Fonte: o autor</w:t>
       </w:r>
@@ -1844,7 +1876,6 @@
           <w:id w:val="-1175876905"/>
           <w:citation/>
         </w:sdtPr>
-        <w:sdtEndPr/>
         <w:sdtContent>
           <w:r>
             <w:fldChar w:fldCharType="begin"/>
@@ -2112,7 +2143,6 @@
           <w:id w:val="122195319"/>
           <w:citation/>
         </w:sdtPr>
-        <w:sdtEndPr/>
         <w:sdtContent>
           <w:r>
             <w:fldChar w:fldCharType="begin"/>
@@ -2245,14 +2275,27 @@
       <w:r>
         <w:t xml:space="preserve">Tabela </w:t>
       </w:r>
-      <w:fldSimple w:instr=" SEQ Tabela \* ARABIC ">
-        <w:r>
-          <w:rPr>
-            <w:noProof/>
-          </w:rPr>
-          <w:t>1</w:t>
-        </w:r>
-      </w:fldSimple>
+      <w:r>
+        <w:fldChar w:fldCharType="begin"/>
+      </w:r>
+      <w:r>
+        <w:instrText xml:space="preserve"> SEQ Tabela \* ARABIC </w:instrText>
+      </w:r>
+      <w:r>
+        <w:fldChar w:fldCharType="separate"/>
+      </w:r>
+      <w:r>
+        <w:rPr>
+          <w:noProof/>
+        </w:rPr>
+        <w:t>1</w:t>
+      </w:r>
+      <w:r>
+        <w:rPr>
+          <w:noProof/>
+        </w:rPr>
+        <w:fldChar w:fldCharType="end"/>
+      </w:r>
       <w:r>
         <w:t>: Vantage</w:t>
       </w:r>
@@ -2436,7 +2479,6 @@
           <w:id w:val="630918409"/>
           <w:citation/>
         </w:sdtPr>
-        <w:sdtEndPr/>
         <w:sdtContent>
           <w:r>
             <w:fldChar w:fldCharType="begin"/>
@@ -2599,14 +2641,27 @@
       <w:r>
         <w:t xml:space="preserve">Figura </w:t>
       </w:r>
-      <w:fldSimple w:instr=" SEQ Figura \* ARABIC ">
-        <w:r>
-          <w:rPr>
-            <w:noProof/>
-          </w:rPr>
-          <w:t>3</w:t>
-        </w:r>
-      </w:fldSimple>
+      <w:r>
+        <w:fldChar w:fldCharType="begin"/>
+      </w:r>
+      <w:r>
+        <w:instrText xml:space="preserve"> SEQ Figura \* ARABIC </w:instrText>
+      </w:r>
+      <w:r>
+        <w:fldChar w:fldCharType="separate"/>
+      </w:r>
+      <w:r>
+        <w:rPr>
+          <w:noProof/>
+        </w:rPr>
+        <w:t>3</w:t>
+      </w:r>
+      <w:r>
+        <w:rPr>
+          <w:noProof/>
+        </w:rPr>
+        <w:fldChar w:fldCharType="end"/>
+      </w:r>
       <w:r>
         <w:t>: Bluetooth - Ligar o Bluetooth - Fonte: o autor</w:t>
       </w:r>
@@ -2702,14 +2757,27 @@
       <w:r>
         <w:t xml:space="preserve">Figura </w:t>
       </w:r>
-      <w:fldSimple w:instr=" SEQ Figura \* ARABIC ">
-        <w:r>
-          <w:rPr>
-            <w:noProof/>
-          </w:rPr>
-          <w:t>4</w:t>
-        </w:r>
-      </w:fldSimple>
+      <w:r>
+        <w:fldChar w:fldCharType="begin"/>
+      </w:r>
+      <w:r>
+        <w:instrText xml:space="preserve"> SEQ Figura \* ARABIC </w:instrText>
+      </w:r>
+      <w:r>
+        <w:fldChar w:fldCharType="separate"/>
+      </w:r>
+      <w:r>
+        <w:rPr>
+          <w:noProof/>
+        </w:rPr>
+        <w:t>4</w:t>
+      </w:r>
+      <w:r>
+        <w:rPr>
+          <w:noProof/>
+        </w:rPr>
+        <w:fldChar w:fldCharType="end"/>
+      </w:r>
       <w:r>
         <w:t>: Bluetooth - Permitir acesso do app ao sistema para ativar o Bluetooth - Fonte: o autor</w:t>
       </w:r>
@@ -2804,14 +2872,27 @@
       <w:r>
         <w:t xml:space="preserve">Figura </w:t>
       </w:r>
-      <w:fldSimple w:instr=" SEQ Figura \* ARABIC ">
-        <w:r>
-          <w:rPr>
-            <w:noProof/>
-          </w:rPr>
-          <w:t>5</w:t>
-        </w:r>
-      </w:fldSimple>
+      <w:r>
+        <w:fldChar w:fldCharType="begin"/>
+      </w:r>
+      <w:r>
+        <w:instrText xml:space="preserve"> SEQ Figura \* ARABIC </w:instrText>
+      </w:r>
+      <w:r>
+        <w:fldChar w:fldCharType="separate"/>
+      </w:r>
+      <w:r>
+        <w:rPr>
+          <w:noProof/>
+        </w:rPr>
+        <w:t>5</w:t>
+      </w:r>
+      <w:r>
+        <w:rPr>
+          <w:noProof/>
+        </w:rPr>
+        <w:fldChar w:fldCharType="end"/>
+      </w:r>
       <w:r>
         <w:t xml:space="preserve">: Bluetooth - Seleção do dispositivo </w:t>
       </w:r>
@@ -2876,7 +2957,6 @@
           <w:id w:val="2091036071"/>
           <w:citation/>
         </w:sdtPr>
-        <w:sdtEndPr/>
         <w:sdtContent>
           <w:r>
             <w:fldChar w:fldCharType="begin"/>
@@ -2909,7 +2989,6 @@
           <w:id w:val="1794551226"/>
           <w:citation/>
         </w:sdtPr>
-        <w:sdtEndPr/>
         <w:sdtContent>
           <w:r>
             <w:fldChar w:fldCharType="begin"/>
@@ -3008,14 +3087,27 @@
       <w:r>
         <w:t xml:space="preserve">Figura </w:t>
       </w:r>
-      <w:fldSimple w:instr=" SEQ Figura \* ARABIC ">
-        <w:r>
-          <w:rPr>
-            <w:noProof/>
-          </w:rPr>
-          <w:t>6</w:t>
-        </w:r>
-      </w:fldSimple>
+      <w:r>
+        <w:fldChar w:fldCharType="begin"/>
+      </w:r>
+      <w:r>
+        <w:instrText xml:space="preserve"> SEQ Figura \* ARABIC </w:instrText>
+      </w:r>
+      <w:r>
+        <w:fldChar w:fldCharType="separate"/>
+      </w:r>
+      <w:r>
+        <w:rPr>
+          <w:noProof/>
+        </w:rPr>
+        <w:t>6</w:t>
+      </w:r>
+      <w:r>
+        <w:rPr>
+          <w:noProof/>
+        </w:rPr>
+        <w:fldChar w:fldCharType="end"/>
+      </w:r>
       <w:r>
         <w:t>: Bluetooth - Dispositivo selecionado</w:t>
       </w:r>
@@ -3114,14 +3206,27 @@
       <w:r>
         <w:t xml:space="preserve">Figura </w:t>
       </w:r>
-      <w:fldSimple w:instr=" SEQ Figura \* ARABIC ">
-        <w:r>
-          <w:rPr>
-            <w:noProof/>
-          </w:rPr>
-          <w:t>7</w:t>
-        </w:r>
-      </w:fldSimple>
+      <w:r>
+        <w:fldChar w:fldCharType="begin"/>
+      </w:r>
+      <w:r>
+        <w:instrText xml:space="preserve"> SEQ Figura \* ARABIC </w:instrText>
+      </w:r>
+      <w:r>
+        <w:fldChar w:fldCharType="separate"/>
+      </w:r>
+      <w:r>
+        <w:rPr>
+          <w:noProof/>
+        </w:rPr>
+        <w:t>7</w:t>
+      </w:r>
+      <w:r>
+        <w:rPr>
+          <w:noProof/>
+        </w:rPr>
+        <w:fldChar w:fldCharType="end"/>
+      </w:r>
       <w:r>
         <w:t>: Bluetooth - Dispositivo conectado</w:t>
       </w:r>
@@ -3279,14 +3384,27 @@
       <w:r>
         <w:t xml:space="preserve">Figura </w:t>
       </w:r>
-      <w:fldSimple w:instr=" SEQ Figura \* ARABIC ">
-        <w:r>
-          <w:rPr>
-            <w:noProof/>
-          </w:rPr>
-          <w:t>8</w:t>
-        </w:r>
-      </w:fldSimple>
+      <w:r>
+        <w:fldChar w:fldCharType="begin"/>
+      </w:r>
+      <w:r>
+        <w:instrText xml:space="preserve"> SEQ Figura \* ARABIC </w:instrText>
+      </w:r>
+      <w:r>
+        <w:fldChar w:fldCharType="separate"/>
+      </w:r>
+      <w:r>
+        <w:rPr>
+          <w:noProof/>
+        </w:rPr>
+        <w:t>8</w:t>
+      </w:r>
+      <w:r>
+        <w:rPr>
+          <w:noProof/>
+        </w:rPr>
+        <w:fldChar w:fldCharType="end"/>
+      </w:r>
       <w:r>
         <w:t>: Bluetooth - Informações recebidas no monitor serial após contornar o bug</w:t>
       </w:r>
@@ -3478,7 +3596,6 @@
           <w:id w:val="1584269376"/>
           <w:citation/>
         </w:sdtPr>
-        <w:sdtEndPr/>
         <w:sdtContent>
           <w:r>
             <w:fldChar w:fldCharType="begin"/>
@@ -3570,7 +3687,6 @@
           <w:docPartUnique/>
         </w:docPartObj>
       </w:sdtPr>
-      <w:sdtEndPr/>
       <w:sdtContent>
         <w:p>
           <w:pPr>
@@ -3585,7 +3701,6 @@
             <w:id w:val="-573587230"/>
             <w:bibliography/>
           </w:sdtPr>
-          <w:sdtEndPr/>
           <w:sdtContent>
             <w:p>
               <w:pPr>
@@ -3691,6 +3806,7 @@
                 <w:ind w:left="720" w:hanging="720"/>
                 <w:rPr>
                   <w:noProof/>
+                  <w:lang w:val="en-US"/>
                 </w:rPr>
               </w:pPr>
               <w:r>
@@ -3711,7 +3827,14 @@
                 <w:rPr>
                   <w:noProof/>
                 </w:rPr>
-                <w:t>. Fonte: WireShark: https://www.wireshark.org/</w:t>
+                <w:t xml:space="preserve">. </w:t>
+              </w:r>
+              <w:r>
+                <w:rPr>
+                  <w:noProof/>
+                  <w:lang w:val="en-US"/>
+                </w:rPr>
+                <w:t>Fonte: WireShark: https://www.wireshark.org/</w:t>
               </w:r>
             </w:p>
             <w:p>
@@ -3764,6 +3887,7 @@
                 <w:ind w:left="720" w:hanging="720"/>
                 <w:rPr>
                   <w:noProof/>
+                  <w:lang w:val="en-US"/>
                 </w:rPr>
               </w:pPr>
               <w:r>
@@ -3784,7 +3908,52 @@
                 <w:rPr>
                   <w:noProof/>
                 </w:rPr>
-                <w:t xml:space="preserve"> (p. 244). Acesso em 2022</w:t>
+                <w:t xml:space="preserve"> (p. 244). </w:t>
+              </w:r>
+              <w:r>
+                <w:rPr>
+                  <w:noProof/>
+                  <w:lang w:val="en-US"/>
+                </w:rPr>
+                <w:t>Acesso em 2022</w:t>
+              </w:r>
+            </w:p>
+            <w:p>
+              <w:pPr>
+                <w:pStyle w:val="Bibliografia"/>
+                <w:ind w:left="720" w:hanging="720"/>
+                <w:rPr>
+                  <w:noProof/>
+                </w:rPr>
+              </w:pPr>
+              <w:r>
+                <w:rPr>
+                  <w:noProof/>
+                  <w:lang w:val="en-US"/>
+                </w:rPr>
+                <w:t xml:space="preserve">Issariyakul, T. H. (2011). </w:t>
+              </w:r>
+              <w:r>
+                <w:rPr>
+                  <w:i/>
+                  <w:iCs/>
+                  <w:noProof/>
+                  <w:lang w:val="en-US"/>
+                </w:rPr>
+                <w:t>Transport Control Protocols Part 1: An Overview and User Datagram Protocol Implementation. In: Introduction to Network Simulator NS2.</w:t>
+              </w:r>
+              <w:r>
+                <w:rPr>
+                  <w:noProof/>
+                  <w:lang w:val="en-US"/>
+                </w:rPr>
+                <w:t xml:space="preserve"> </w:t>
+              </w:r>
+              <w:r>
+                <w:rPr>
+                  <w:noProof/>
+                </w:rPr>
+                <w:t>Boston, MA, Estados Unidos da América: Springer, Boston, MA. doi:https://doi.org/10.1007/978-1-4614-1406-3_9</w:t>
               </w:r>
             </w:p>
             <w:p>
@@ -3799,21 +3968,36 @@
                 <w:rPr>
                   <w:noProof/>
                 </w:rPr>
-                <w:t xml:space="preserve">Issariyakul, T. H. (2011). </w:t>
+                <w:t xml:space="preserve">Latte, B., Henning, S., &amp; Wojcieszak, M. (18 de Fevereiro de 2019). </w:t>
+              </w:r>
+              <w:r>
+                <w:rPr>
+                  <w:noProof/>
+                  <w:lang w:val="en-US"/>
+                </w:rPr>
+                <w:t xml:space="preserve">Clean Code: On the Use of Practices and Tools to Produce Maintainable Code for Long-Living. </w:t>
               </w:r>
               <w:r>
                 <w:rPr>
                   <w:i/>
                   <w:iCs/>
                   <w:noProof/>
+                  <w:lang w:val="en-US"/>
                 </w:rPr>
-                <w:t>Transport Control Protocols Part 1: An Overview and User Datagram Protocol Implementation. In: Introduction to Network Simulator NS2.</w:t>
+                <w:t>Proceedings of the Workshops of the Software Engineering Conference</w:t>
+              </w:r>
+              <w:r>
+                <w:rPr>
+                  <w:noProof/>
+                  <w:lang w:val="en-US"/>
+                </w:rPr>
+                <w:t xml:space="preserve">, pp. 96-99. </w:t>
               </w:r>
               <w:r>
                 <w:rPr>
                   <w:noProof/>
                 </w:rPr>
-                <w:t xml:space="preserve"> Boston, MA, Estados Unidos da América: Springer, Boston, MA. doi:https://doi.org/10.1007/978-1-4614-1406-3_9</w:t>
+                <w:t>Acesso em 2022, disponível em https://oceanrep.geomar.de/id/eprint/45829/</w:t>
               </w:r>
             </w:p>
             <w:p>
@@ -3822,35 +4006,7 @@
                 <w:ind w:left="720" w:hanging="720"/>
                 <w:rPr>
                   <w:noProof/>
-                </w:rPr>
-              </w:pPr>
-              <w:r>
-                <w:rPr>
-                  <w:noProof/>
-                </w:rPr>
-                <w:t xml:space="preserve">Latte, B., Henning, S., &amp; Wojcieszak, M. (18 de Fevereiro de 2019). Clean Code: On the Use of Practices and Tools to Produce Maintainable Code for Long-Living. </w:t>
-              </w:r>
-              <w:r>
-                <w:rPr>
-                  <w:i/>
-                  <w:iCs/>
-                  <w:noProof/>
-                </w:rPr>
-                <w:t>Proceedings of the Workshops of the Software Engineering Conference</w:t>
-              </w:r>
-              <w:r>
-                <w:rPr>
-                  <w:noProof/>
-                </w:rPr>
-                <w:t>, pp. 96-99. Acesso em 2022, disponível em https://oceanrep.geomar.de/id/eprint/45829/</w:t>
-              </w:r>
-            </w:p>
-            <w:p>
-              <w:pPr>
-                <w:pStyle w:val="Bibliografia"/>
-                <w:ind w:left="720" w:hanging="720"/>
-                <w:rPr>
-                  <w:noProof/>
+                  <w:lang w:val="en-US"/>
                 </w:rPr>
               </w:pPr>
               <w:r>
@@ -3871,7 +4027,14 @@
                 <w:rPr>
                   <w:noProof/>
                 </w:rPr>
-                <w:t>(https://seer.ufu.br/index.php/caminhosdegeografia/article/download/15327/8626/58099), 96. Acesso em 2022</w:t>
+                <w:t xml:space="preserve">(https://seer.ufu.br/index.php/caminhosdegeografia/article/download/15327/8626/58099), 96. </w:t>
+              </w:r>
+              <w:r>
+                <w:rPr>
+                  <w:noProof/>
+                  <w:lang w:val="en-US"/>
+                </w:rPr>
+                <w:t>Acesso em 2022</w:t>
               </w:r>
             </w:p>
             <w:p>
@@ -3885,6 +4048,7 @@
               <w:r>
                 <w:rPr>
                   <w:noProof/>
+                  <w:lang w:val="en-US"/>
                 </w:rPr>
                 <w:t xml:space="preserve">Moraes, R. F. (Setembro de 2020). Determinants of physical distancing during the covid-19 epidemic in Brazil: effects from mandatory rules, numbers of cases and duration of rules. </w:t>
               </w:r>
@@ -3915,7 +4079,20 @@
                 <w:rPr>
                   <w:noProof/>
                 </w:rPr>
-                <w:t>Sari, R. D., Supiyandi, S., Siahaan, A. P., &amp; S.Kom, M. M. (Agosto de 2017). A Review of IP and MAC Address Filtering in Wireless Network Security. Acesso em 2022, disponível em https://www.researchgate.net/publication/319292293_A_Review_of_IP_and_MAC_Address_Filtering_in_Wireless_Network_Security</w:t>
+                <w:t xml:space="preserve">Sari, R. D., Supiyandi, S., Siahaan, A. P., &amp; S.Kom, M. M. (Agosto de 2017). </w:t>
+              </w:r>
+              <w:r>
+                <w:rPr>
+                  <w:noProof/>
+                  <w:lang w:val="en-US"/>
+                </w:rPr>
+                <w:t xml:space="preserve">A Review of IP and MAC Address Filtering in Wireless Network Security. </w:t>
+              </w:r>
+              <w:r>
+                <w:rPr>
+                  <w:noProof/>
+                </w:rPr>
+                <w:t>Acesso em 2022, disponível em https://www.researchgate.net/publication/319292293_A_Review_of_IP_and_MAC_Address_Filtering_in_Wireless_Network_Security</w:t>
               </w:r>
             </w:p>
             <w:p>
@@ -3953,6 +4130,7 @@
                 <w:ind w:left="720" w:hanging="720"/>
                 <w:rPr>
                   <w:noProof/>
+                  <w:lang w:val="en-US"/>
                 </w:rPr>
               </w:pPr>
               <w:r>
@@ -3966,12 +4144,14 @@
                   <w:i/>
                   <w:iCs/>
                   <w:noProof/>
+                  <w:lang w:val="en-US"/>
                 </w:rPr>
                 <w:t>Exploring Bluetooth 5 –</w:t>
               </w:r>
               <w:r>
                 <w:rPr>
                   <w:noProof/>
+                  <w:lang w:val="en-US"/>
                 </w:rPr>
                 <w:t>. Fonte: Bluetooth: https://www.bluetooth.com/blog/exploring-bluetooth-5-going-the-distance/</w:t>
               </w:r>
@@ -4039,7 +4219,6 @@
           <w:id w:val="-1993393281"/>
           <w:citation/>
         </w:sdtPr>
-        <w:sdtEndPr/>
         <w:sdtContent>
           <w:r>
             <w:fldChar w:fldCharType="begin"/>
@@ -4757,7 +4936,6 @@
           <w:id w:val="1646864138"/>
           <w:citation/>
         </w:sdtPr>
-        <w:sdtEndPr/>
         <w:sdtContent>
           <w:r>
             <w:fldChar w:fldCharType="begin"/>
@@ -4948,7 +5126,7 @@
 </file>
 
 <file path=word/numbering.xml><?xml version="1.0" encoding="utf-8"?>
-<w:numbering xmlns:wpc="http://schemas.microsoft.com/office/word/2010/wordprocessingCanvas" xmlns:cx="http://schemas.microsoft.com/office/drawing/2014/chartex" xmlns:cx1="http://schemas.microsoft.com/office/drawing/2015/9/8/chartex" xmlns:cx2="http://schemas.microsoft.com/office/drawing/2015/10/21/chartex" xmlns:cx3="http://schemas.microsoft.com/office/drawing/2016/5/9/chartex" xmlns:cx4="http://schemas.microsoft.com/office/drawing/2016/5/10/chartex" xmlns:cx5="http://schemas.microsoft.com/office/drawing/2016/5/11/chartex" xmlns:cx6="http://schemas.microsoft.com/office/drawing/2016/5/12/chartex" xmlns:cx7="http://schemas.microsoft.com/office/drawing/2016/5/13/chartex" xmlns:cx8="http://schemas.microsoft.com/office/drawing/2016/5/14/chartex" xmlns:mc="http://schemas.openxmlformats.org/markup-compatibility/2006" xmlns:aink="http://schemas.microsoft.com/office/drawing/2016/ink" xmlns:am3d="http://schemas.microsoft.com/office/drawing/2017/model3d" xmlns:o="urn:schemas-microsoft-com:office:office" xmlns:oel="http://schemas.microsoft.com/office/2019/extlst" xmlns:r="http://schemas.openxmlformats.org/officeDocument/2006/relationships" xmlns:m="http://schemas.openxmlformats.org/officeDocument/2006/math" xmlns:v="urn:schemas-microsoft-com:vml" xmlns:wp14="http://schemas.microsoft.com/office/word/2010/wordprocessingDrawing" xmlns:wp="http://schemas.openxmlformats.org/drawingml/2006/wordprocessingDrawing" xmlns:w10="urn:schemas-microsoft-com:office:word" xmlns:w="http://schemas.openxmlformats.org/wordprocessingml/2006/main" xmlns:w14="http://schemas.microsoft.com/office/word/2010/wordml" xmlns:w15="http://schemas.microsoft.com/office/word/2012/wordml" xmlns:w16cex="http://schemas.microsoft.com/office/word/2018/wordml/cex" xmlns:w16cid="http://schemas.microsoft.com/office/word/2016/wordml/cid" xmlns:w16="http://schemas.microsoft.com/office/word/2018/wordml" xmlns:w16sdtdh="http://schemas.microsoft.com/office/word/2020/wordml/sdtdatahash" xmlns:w16se="http://schemas.microsoft.com/office/word/2015/wordml/symex" xmlns:wpg="http://schemas.microsoft.com/office/word/2010/wordprocessingGroup" xmlns:wpi="http://schemas.microsoft.com/office/word/2010/wordprocessingInk" xmlns:wne="http://schemas.microsoft.com/office/word/2006/wordml" xmlns:wps="http://schemas.microsoft.com/office/word/2010/wordprocessingShape" mc:Ignorable="w14 w15 w16se w16cid w16 w16cex w16sdtdh wp14">
+<w:numbering xmlns:wpc="http://schemas.microsoft.com/office/word/2010/wordprocessingCanvas" xmlns:cx="http://schemas.microsoft.com/office/drawing/2014/chartex" xmlns:cx1="http://schemas.microsoft.com/office/drawing/2015/9/8/chartex" xmlns:cx2="http://schemas.microsoft.com/office/drawing/2015/10/21/chartex" xmlns:cx3="http://schemas.microsoft.com/office/drawing/2016/5/9/chartex" xmlns:cx4="http://schemas.microsoft.com/office/drawing/2016/5/10/chartex" xmlns:cx5="http://schemas.microsoft.com/office/drawing/2016/5/11/chartex" xmlns:cx6="http://schemas.microsoft.com/office/drawing/2016/5/12/chartex" xmlns:cx7="http://schemas.microsoft.com/office/drawing/2016/5/13/chartex" xmlns:cx8="http://schemas.microsoft.com/office/drawing/2016/5/14/chartex" xmlns:mc="http://schemas.openxmlformats.org/markup-compatibility/2006" xmlns:aink="http://schemas.microsoft.com/office/drawing/2016/ink" xmlns:am3d="http://schemas.microsoft.com/office/drawing/2017/model3d" xmlns:o="urn:schemas-microsoft-com:office:office" xmlns:oel="http://schemas.microsoft.com/office/2019/extlst" xmlns:r="http://schemas.openxmlformats.org/officeDocument/2006/relationships" xmlns:m="http://schemas.openxmlformats.org/officeDocument/2006/math" xmlns:v="urn:schemas-microsoft-com:vml" xmlns:wp14="http://schemas.microsoft.com/office/word/2010/wordprocessingDrawing" xmlns:wp="http://schemas.openxmlformats.org/drawingml/2006/wordprocessingDrawing" xmlns:w10="urn:schemas-microsoft-com:office:word" xmlns:w="http://schemas.openxmlformats.org/wordprocessingml/2006/main" xmlns:w14="http://schemas.microsoft.com/office/word/2010/wordml" xmlns:w15="http://schemas.microsoft.com/office/word/2012/wordml" xmlns:w16cex="http://schemas.microsoft.com/office/word/2018/wordml/cex" xmlns:w16cid="http://schemas.microsoft.com/office/word/2016/wordml/cid" xmlns:w16="http://schemas.microsoft.com/office/word/2018/wordml" xmlns:w16du="http://schemas.microsoft.com/office/word/2023/wordml/word16du" xmlns:w16sdtdh="http://schemas.microsoft.com/office/word/2020/wordml/sdtdatahash" xmlns:w16se="http://schemas.microsoft.com/office/word/2015/wordml/symex" xmlns:wpg="http://schemas.microsoft.com/office/word/2010/wordprocessingGroup" xmlns:wpi="http://schemas.microsoft.com/office/word/2010/wordprocessingInk" xmlns:wne="http://schemas.microsoft.com/office/word/2006/wordml" xmlns:wps="http://schemas.microsoft.com/office/word/2010/wordprocessingShape" mc:Ignorable="w14 w15 w16se w16cid w16 w16cex w16sdtdh w16du wp14">
   <w:abstractNum w:abstractNumId="0" w15:restartNumberingAfterBreak="0">
     <w:nsid w:val="083459C5"/>
     <w:multiLevelType w:val="hybridMultilevel"/>
@@ -5772,7 +5950,7 @@
 </file>
 
 <file path=word/styles.xml><?xml version="1.0" encoding="utf-8"?>
-<w:styles xmlns:mc="http://schemas.openxmlformats.org/markup-compatibility/2006" xmlns:r="http://schemas.openxmlformats.org/officeDocument/2006/relationships" xmlns:w="http://schemas.openxmlformats.org/wordprocessingml/2006/main" xmlns:w14="http://schemas.microsoft.com/office/word/2010/wordml" xmlns:w15="http://schemas.microsoft.com/office/word/2012/wordml" xmlns:w16cex="http://schemas.microsoft.com/office/word/2018/wordml/cex" xmlns:w16cid="http://schemas.microsoft.com/office/word/2016/wordml/cid" xmlns:w16="http://schemas.microsoft.com/office/word/2018/wordml" xmlns:w16sdtdh="http://schemas.microsoft.com/office/word/2020/wordml/sdtdatahash" xmlns:w16se="http://schemas.microsoft.com/office/word/2015/wordml/symex" mc:Ignorable="w14 w15 w16se w16cid w16 w16cex w16sdtdh">
+<w:styles xmlns:mc="http://schemas.openxmlformats.org/markup-compatibility/2006" xmlns:r="http://schemas.openxmlformats.org/officeDocument/2006/relationships" xmlns:w="http://schemas.openxmlformats.org/wordprocessingml/2006/main" xmlns:w14="http://schemas.microsoft.com/office/word/2010/wordml" xmlns:w15="http://schemas.microsoft.com/office/word/2012/wordml" xmlns:w16cex="http://schemas.microsoft.com/office/word/2018/wordml/cex" xmlns:w16cid="http://schemas.microsoft.com/office/word/2016/wordml/cid" xmlns:w16="http://schemas.microsoft.com/office/word/2018/wordml" xmlns:w16du="http://schemas.microsoft.com/office/word/2023/wordml/word16du" xmlns:w16sdtdh="http://schemas.microsoft.com/office/word/2020/wordml/sdtdatahash" xmlns:w16se="http://schemas.microsoft.com/office/word/2015/wordml/symex" mc:Ignorable="w14 w15 w16se w16cid w16 w16cex w16sdtdh w16du">
   <w:docDefaults>
     <w:rPrDefault>
       <w:rPr>

</xml_diff>